<commit_message>
Tabulated the Accuracy Results + Removed Unneccesy Files
</commit_message>
<xml_diff>
--- a/Presentation Script.docx
+++ b/Presentation Script.docx
@@ -436,19 +436,7 @@
         <w:rPr>
           <w:lang w:val="en-MT"/>
         </w:rPr>
-        <w:t>Neutral</w:t>
-      </w:r>
-      <w:r>
-        <w:rPr>
-          <w:lang w:val="en-MT"/>
-        </w:rPr>
-        <w:t xml:space="preserve">, </w:t>
-      </w:r>
-      <w:r>
-        <w:rPr>
-          <w:lang w:val="en-MT"/>
-        </w:rPr>
-        <w:t>Contempt</w:t>
+        <w:t>Neutral, Contempt</w:t>
       </w:r>
       <w:r>
         <w:rPr>
@@ -1292,6 +1280,7 @@
     </w:p>
     <w:p>
       <w:pPr>
+        <w:pStyle w:val="Subtitle"/>
         <w:rPr>
           <w:lang w:val="en-MT"/>
         </w:rPr>
@@ -1302,6 +1291,622 @@
         </w:rPr>
         <w:t>Existing Research (P1-1)</w:t>
       </w:r>
+    </w:p>
+    <w:p>
+      <w:pPr>
+        <w:pStyle w:val="ListParagraph"/>
+        <w:numPr>
+          <w:ilvl w:val="0"/>
+          <w:numId w:val="30"/>
+        </w:numPr>
+        <w:rPr>
+          <w:lang w:val="en-MT"/>
+        </w:rPr>
+      </w:pPr>
+      <w:r>
+        <w:rPr>
+          <w:lang w:val="en-MT"/>
+        </w:rPr>
+        <w:t>P</w:t>
+      </w:r>
+      <w:r>
+        <w:rPr>
+          <w:lang w:val="en-MT"/>
+        </w:rPr>
+        <w:t>rovides a deep dive into the state of FER research by comparing various approaches</w:t>
+      </w:r>
+      <w:r>
+        <w:rPr>
+          <w:lang w:val="en-MT"/>
+        </w:rPr>
+        <w:t>.</w:t>
+      </w:r>
+    </w:p>
+    <w:p>
+      <w:pPr>
+        <w:pStyle w:val="ListParagraph"/>
+        <w:numPr>
+          <w:ilvl w:val="0"/>
+          <w:numId w:val="30"/>
+        </w:numPr>
+        <w:rPr>
+          <w:lang w:val="en-MT"/>
+        </w:rPr>
+      </w:pPr>
+      <w:r>
+        <w:rPr>
+          <w:lang w:val="en-MT"/>
+        </w:rPr>
+        <w:t>Doesn’t implement the models but compares research only</w:t>
+      </w:r>
+      <w:r>
+        <w:rPr>
+          <w:lang w:val="en-MT"/>
+        </w:rPr>
+        <w:t>.</w:t>
+      </w:r>
+    </w:p>
+    <w:p>
+      <w:pPr>
+        <w:pStyle w:val="ListParagraph"/>
+        <w:numPr>
+          <w:ilvl w:val="0"/>
+          <w:numId w:val="30"/>
+        </w:numPr>
+        <w:rPr>
+          <w:lang w:val="en-MT"/>
+        </w:rPr>
+      </w:pPr>
+      <w:r>
+        <w:rPr>
+          <w:lang w:val="en-MT"/>
+        </w:rPr>
+        <w:t>Covers three types of FER models</w:t>
+      </w:r>
+    </w:p>
+    <w:p>
+      <w:pPr>
+        <w:pStyle w:val="ListParagraph"/>
+        <w:numPr>
+          <w:ilvl w:val="1"/>
+          <w:numId w:val="30"/>
+        </w:numPr>
+        <w:rPr>
+          <w:lang w:val="en-MT"/>
+        </w:rPr>
+      </w:pPr>
+      <w:r>
+        <w:rPr>
+          <w:b/>
+          <w:bCs/>
+          <w:lang w:val="en-MT"/>
+        </w:rPr>
+        <w:t>Traditional Machine Learning Models</w:t>
+      </w:r>
+      <w:r>
+        <w:rPr>
+          <w:lang w:val="en-MT"/>
+        </w:rPr>
+        <w:t xml:space="preserve"> such as SVM, KNN, Random Forest, CART, and Logistic Regression,</w:t>
+      </w:r>
+    </w:p>
+    <w:p>
+      <w:pPr>
+        <w:pStyle w:val="ListParagraph"/>
+        <w:numPr>
+          <w:ilvl w:val="1"/>
+          <w:numId w:val="30"/>
+        </w:numPr>
+        <w:rPr>
+          <w:lang w:val="en-MT"/>
+        </w:rPr>
+      </w:pPr>
+      <w:r>
+        <w:rPr>
+          <w:b/>
+          <w:bCs/>
+          <w:lang w:val="en-MT"/>
+        </w:rPr>
+        <w:t>Deep Learning Models</w:t>
+      </w:r>
+      <w:r>
+        <w:rPr>
+          <w:lang w:val="en-MT"/>
+        </w:rPr>
+        <w:t xml:space="preserve"> like </w:t>
+      </w:r>
+      <w:proofErr w:type="spellStart"/>
+      <w:r>
+        <w:rPr>
+          <w:lang w:val="en-MT"/>
+        </w:rPr>
+        <w:t>MobileNet</w:t>
+      </w:r>
+      <w:proofErr w:type="spellEnd"/>
+      <w:r>
+        <w:rPr>
+          <w:lang w:val="en-MT"/>
+        </w:rPr>
+        <w:t>, CNN, DCNN, VGG16, and ResNet-50, and</w:t>
+      </w:r>
+    </w:p>
+    <w:p>
+      <w:pPr>
+        <w:pStyle w:val="ListParagraph"/>
+        <w:numPr>
+          <w:ilvl w:val="1"/>
+          <w:numId w:val="30"/>
+        </w:numPr>
+        <w:rPr>
+          <w:lang w:val="en-MT"/>
+        </w:rPr>
+      </w:pPr>
+      <w:r>
+        <w:rPr>
+          <w:b/>
+          <w:bCs/>
+          <w:lang w:val="en-MT"/>
+        </w:rPr>
+        <w:t>Hybrid Models</w:t>
+      </w:r>
+      <w:r>
+        <w:rPr>
+          <w:lang w:val="en-MT"/>
+        </w:rPr>
+        <w:t xml:space="preserve"> that combine approaches (for example, CNN + SVM or DBN + SVM), integrating feature extraction with classification.</w:t>
+      </w:r>
+    </w:p>
+    <w:p>
+      <w:pPr>
+        <w:pStyle w:val="Subtitle"/>
+        <w:numPr>
+          <w:ilvl w:val="0"/>
+          <w:numId w:val="0"/>
+        </w:numPr>
+        <w:rPr>
+          <w:lang w:val="en-MT"/>
+        </w:rPr>
+      </w:pPr>
+      <w:r>
+        <w:rPr>
+          <w:lang w:val="en-MT"/>
+        </w:rPr>
+        <w:t>Existing Research (P1-</w:t>
+      </w:r>
+      <w:r>
+        <w:rPr>
+          <w:lang w:val="en-MT"/>
+        </w:rPr>
+        <w:t>2</w:t>
+      </w:r>
+      <w:r>
+        <w:rPr>
+          <w:lang w:val="en-MT"/>
+        </w:rPr>
+        <w:t>)</w:t>
+      </w:r>
+    </w:p>
+    <w:p>
+      <w:pPr>
+        <w:pStyle w:val="ListParagraph"/>
+        <w:numPr>
+          <w:ilvl w:val="0"/>
+          <w:numId w:val="30"/>
+        </w:numPr>
+        <w:rPr>
+          <w:lang w:val="en-MT"/>
+        </w:rPr>
+      </w:pPr>
+      <w:r>
+        <w:rPr>
+          <w:lang w:val="en-MT"/>
+        </w:rPr>
+        <w:t>Common datasets used in the research covered include:</w:t>
+      </w:r>
+    </w:p>
+    <w:p>
+      <w:pPr>
+        <w:pStyle w:val="ListParagraph"/>
+        <w:numPr>
+          <w:ilvl w:val="1"/>
+          <w:numId w:val="30"/>
+        </w:numPr>
+        <w:rPr>
+          <w:lang w:val="en-MT"/>
+        </w:rPr>
+      </w:pPr>
+      <w:r>
+        <w:rPr>
+          <w:lang w:val="en-MT"/>
+        </w:rPr>
+        <w:t xml:space="preserve"> FER2013, </w:t>
+      </w:r>
+      <w:proofErr w:type="spellStart"/>
+      <w:r>
+        <w:rPr>
+          <w:lang w:val="en-MT"/>
+        </w:rPr>
+        <w:t>FERPlus</w:t>
+      </w:r>
+      <w:proofErr w:type="spellEnd"/>
+      <w:r>
+        <w:rPr>
+          <w:lang w:val="en-MT"/>
+        </w:rPr>
+        <w:t xml:space="preserve">, JAFFE, CK, CK+, RAF-DB, and KDEF. </w:t>
+      </w:r>
+    </w:p>
+    <w:p>
+      <w:pPr>
+        <w:pStyle w:val="ListParagraph"/>
+        <w:numPr>
+          <w:ilvl w:val="0"/>
+          <w:numId w:val="30"/>
+        </w:numPr>
+        <w:rPr>
+          <w:lang w:val="en-MT"/>
+        </w:rPr>
+      </w:pPr>
+      <w:r>
+        <w:rPr>
+          <w:lang w:val="en-MT"/>
+        </w:rPr>
+        <w:t>Evaluation metrics:</w:t>
+      </w:r>
+    </w:p>
+    <w:p>
+      <w:pPr>
+        <w:pStyle w:val="ListParagraph"/>
+        <w:numPr>
+          <w:ilvl w:val="1"/>
+          <w:numId w:val="30"/>
+        </w:numPr>
+        <w:rPr>
+          <w:lang w:val="en-MT"/>
+        </w:rPr>
+      </w:pPr>
+      <w:r>
+        <w:rPr>
+          <w:lang w:val="en-MT"/>
+        </w:rPr>
+        <w:t xml:space="preserve">Primary: Accuracy </w:t>
+      </w:r>
+    </w:p>
+    <w:p>
+      <w:pPr>
+        <w:pStyle w:val="ListParagraph"/>
+        <w:numPr>
+          <w:ilvl w:val="1"/>
+          <w:numId w:val="30"/>
+        </w:numPr>
+        <w:rPr>
+          <w:lang w:val="en-MT"/>
+        </w:rPr>
+      </w:pPr>
+      <w:r>
+        <w:rPr>
+          <w:lang w:val="en-MT"/>
+        </w:rPr>
+        <w:t xml:space="preserve">Secondary: </w:t>
+      </w:r>
+      <w:r>
+        <w:rPr>
+          <w:lang w:val="en-MT"/>
+        </w:rPr>
+        <w:t>F1-score, precision, recall,</w:t>
+      </w:r>
+    </w:p>
+    <w:p>
+      <w:pPr>
+        <w:pStyle w:val="Subtitle"/>
+        <w:numPr>
+          <w:ilvl w:val="0"/>
+          <w:numId w:val="0"/>
+        </w:numPr>
+        <w:rPr>
+          <w:lang w:val="en-MT"/>
+        </w:rPr>
+      </w:pPr>
+    </w:p>
+    <w:p>
+      <w:pPr>
+        <w:pStyle w:val="Subtitle"/>
+        <w:numPr>
+          <w:ilvl w:val="0"/>
+          <w:numId w:val="0"/>
+        </w:numPr>
+        <w:rPr>
+          <w:lang w:val="en-MT"/>
+        </w:rPr>
+      </w:pPr>
+    </w:p>
+    <w:p>
+      <w:pPr>
+        <w:pStyle w:val="Subtitle"/>
+        <w:numPr>
+          <w:ilvl w:val="0"/>
+          <w:numId w:val="0"/>
+        </w:numPr>
+        <w:rPr>
+          <w:lang w:val="en-MT"/>
+        </w:rPr>
+      </w:pPr>
+    </w:p>
+    <w:p>
+      <w:pPr>
+        <w:pStyle w:val="Subtitle"/>
+        <w:numPr>
+          <w:ilvl w:val="0"/>
+          <w:numId w:val="0"/>
+        </w:numPr>
+        <w:rPr>
+          <w:lang w:val="en-MT"/>
+        </w:rPr>
+      </w:pPr>
+    </w:p>
+    <w:p>
+      <w:pPr>
+        <w:pStyle w:val="Subtitle"/>
+        <w:numPr>
+          <w:ilvl w:val="0"/>
+          <w:numId w:val="0"/>
+        </w:numPr>
+        <w:rPr>
+          <w:lang w:val="en-MT"/>
+        </w:rPr>
+      </w:pPr>
+    </w:p>
+    <w:p>
+      <w:pPr>
+        <w:pStyle w:val="Subtitle"/>
+        <w:numPr>
+          <w:ilvl w:val="0"/>
+          <w:numId w:val="0"/>
+        </w:numPr>
+        <w:rPr>
+          <w:lang w:val="en-MT"/>
+        </w:rPr>
+      </w:pPr>
+    </w:p>
+    <w:p>
+      <w:pPr>
+        <w:pStyle w:val="Subtitle"/>
+        <w:numPr>
+          <w:ilvl w:val="0"/>
+          <w:numId w:val="0"/>
+        </w:numPr>
+        <w:rPr>
+          <w:lang w:val="en-MT"/>
+        </w:rPr>
+      </w:pPr>
+    </w:p>
+    <w:p>
+      <w:pPr>
+        <w:pStyle w:val="Subtitle"/>
+        <w:numPr>
+          <w:ilvl w:val="0"/>
+          <w:numId w:val="0"/>
+        </w:numPr>
+        <w:rPr>
+          <w:lang w:val="en-MT"/>
+        </w:rPr>
+      </w:pPr>
+    </w:p>
+    <w:p>
+      <w:pPr>
+        <w:pStyle w:val="Subtitle"/>
+        <w:numPr>
+          <w:ilvl w:val="0"/>
+          <w:numId w:val="0"/>
+        </w:numPr>
+        <w:rPr>
+          <w:lang w:val="en-MT"/>
+        </w:rPr>
+      </w:pPr>
+      <w:r>
+        <w:rPr>
+          <w:lang w:val="en-MT"/>
+        </w:rPr>
+        <w:lastRenderedPageBreak/>
+        <w:t>Existing Research (P1-</w:t>
+      </w:r>
+      <w:r>
+        <w:rPr>
+          <w:lang w:val="en-MT"/>
+        </w:rPr>
+        <w:t>3</w:t>
+      </w:r>
+      <w:r>
+        <w:rPr>
+          <w:lang w:val="en-MT"/>
+        </w:rPr>
+        <w:t>)</w:t>
+      </w:r>
+    </w:p>
+    <w:p>
+      <w:pPr>
+        <w:pStyle w:val="ListParagraph"/>
+        <w:numPr>
+          <w:ilvl w:val="0"/>
+          <w:numId w:val="30"/>
+        </w:numPr>
+        <w:rPr>
+          <w:lang w:val="en-MT"/>
+        </w:rPr>
+      </w:pPr>
+      <w:r>
+        <w:rPr>
+          <w:lang w:val="en-MT"/>
+        </w:rPr>
+        <w:t>D</w:t>
+      </w:r>
+      <w:r>
+        <w:rPr>
+          <w:lang w:val="en-MT"/>
+        </w:rPr>
+        <w:t>eep learning models generally outperform traditional machine learning techniques in terms of accuracy. However, this comes with some significant drawbacks:</w:t>
+      </w:r>
+    </w:p>
+    <w:p>
+      <w:pPr>
+        <w:pStyle w:val="ListParagraph"/>
+        <w:numPr>
+          <w:ilvl w:val="1"/>
+          <w:numId w:val="30"/>
+        </w:numPr>
+        <w:rPr>
+          <w:lang w:val="en-MT"/>
+        </w:rPr>
+      </w:pPr>
+      <w:r>
+        <w:rPr>
+          <w:lang w:val="en-MT"/>
+        </w:rPr>
+        <w:t>Deep learning approaches demand extensive datasets,</w:t>
+      </w:r>
+    </w:p>
+    <w:p>
+      <w:pPr>
+        <w:pStyle w:val="ListParagraph"/>
+        <w:numPr>
+          <w:ilvl w:val="1"/>
+          <w:numId w:val="30"/>
+        </w:numPr>
+        <w:rPr>
+          <w:lang w:val="en-MT"/>
+        </w:rPr>
+      </w:pPr>
+      <w:r>
+        <w:rPr>
+          <w:lang w:val="en-MT"/>
+        </w:rPr>
+        <w:t>T</w:t>
+      </w:r>
+      <w:r>
+        <w:rPr>
+          <w:lang w:val="en-MT"/>
+        </w:rPr>
+        <w:t>hey require substantial memory and processing power, and</w:t>
+      </w:r>
+    </w:p>
+    <w:p>
+      <w:pPr>
+        <w:pStyle w:val="ListParagraph"/>
+        <w:numPr>
+          <w:ilvl w:val="1"/>
+          <w:numId w:val="30"/>
+        </w:numPr>
+        <w:rPr>
+          <w:lang w:val="en-MT"/>
+        </w:rPr>
+      </w:pPr>
+      <w:r>
+        <w:rPr>
+          <w:lang w:val="en-MT"/>
+        </w:rPr>
+        <w:t>They have longer training and testing durations.</w:t>
+      </w:r>
+    </w:p>
+    <w:p>
+      <w:pPr>
+        <w:pStyle w:val="ListParagraph"/>
+        <w:numPr>
+          <w:ilvl w:val="0"/>
+          <w:numId w:val="30"/>
+        </w:numPr>
+        <w:rPr>
+          <w:lang w:val="en-MT"/>
+        </w:rPr>
+      </w:pPr>
+      <w:r>
+        <w:rPr>
+          <w:lang w:val="en-MT"/>
+        </w:rPr>
+        <w:t>Data augmentation emerged as an overall beneficial strategy, as it enhances model flexibility, helps prevent overfitting, and boosts model accuracy.</w:t>
+      </w:r>
+    </w:p>
+    <w:p>
+      <w:pPr>
+        <w:rPr>
+          <w:lang w:val="en-MT"/>
+        </w:rPr>
+      </w:pPr>
+      <w:r>
+        <w:rPr>
+          <w:lang w:val="en-MT"/>
+        </w:rPr>
+        <w:t>The limitations of this research paper are as follows:</w:t>
+      </w:r>
+    </w:p>
+    <w:p>
+      <w:pPr>
+        <w:numPr>
+          <w:ilvl w:val="0"/>
+          <w:numId w:val="29"/>
+        </w:numPr>
+        <w:rPr>
+          <w:lang w:val="en-MT"/>
+        </w:rPr>
+      </w:pPr>
+      <w:r>
+        <w:rPr>
+          <w:lang w:val="en-MT"/>
+        </w:rPr>
+        <w:t>Models were not compared under uniform conditions, meaning different datasets or hyperparameters were used,</w:t>
+      </w:r>
+    </w:p>
+    <w:p>
+      <w:pPr>
+        <w:numPr>
+          <w:ilvl w:val="0"/>
+          <w:numId w:val="29"/>
+        </w:numPr>
+        <w:rPr>
+          <w:lang w:val="en-MT"/>
+        </w:rPr>
+      </w:pPr>
+      <w:r>
+        <w:rPr>
+          <w:lang w:val="en-MT"/>
+        </w:rPr>
+        <w:t>The review focused only on widely recogni</w:t>
+      </w:r>
+      <w:r>
+        <w:rPr>
+          <w:lang w:val="en-MT"/>
+        </w:rPr>
+        <w:t>s</w:t>
+      </w:r>
+      <w:r>
+        <w:rPr>
+          <w:lang w:val="en-MT"/>
+        </w:rPr>
+        <w:t>ed models instead of incorporating the very latest state-of-the-art approaches, and</w:t>
+      </w:r>
+    </w:p>
+    <w:p>
+      <w:pPr>
+        <w:numPr>
+          <w:ilvl w:val="0"/>
+          <w:numId w:val="29"/>
+        </w:numPr>
+        <w:rPr>
+          <w:lang w:val="en-MT"/>
+        </w:rPr>
+      </w:pPr>
+      <w:r>
+        <w:rPr>
+          <w:lang w:val="en-MT"/>
+        </w:rPr>
+        <w:t>The comparisons were primarily based on accuracy, which might not fully capture model performance.</w:t>
+      </w:r>
+    </w:p>
+    <w:p>
+      <w:pPr>
+        <w:rPr>
+          <w:lang w:val="en-MT"/>
+        </w:rPr>
+      </w:pPr>
     </w:p>
     <w:p>
       <w:pPr>
@@ -1719,10 +2324,75 @@
           <w:lang w:val="en-MT"/>
         </w:rPr>
       </w:pPr>
-      <w:r>
-        <w:rPr>
-          <w:lang w:val="en-MT"/>
-        </w:rPr>
+    </w:p>
+    <w:p>
+      <w:pPr>
+        <w:pStyle w:val="Subtitle"/>
+        <w:rPr>
+          <w:lang w:val="en-MT"/>
+        </w:rPr>
+      </w:pPr>
+    </w:p>
+    <w:p>
+      <w:pPr>
+        <w:pStyle w:val="Subtitle"/>
+        <w:rPr>
+          <w:lang w:val="en-MT"/>
+        </w:rPr>
+      </w:pPr>
+    </w:p>
+    <w:p>
+      <w:pPr>
+        <w:pStyle w:val="Subtitle"/>
+        <w:rPr>
+          <w:lang w:val="en-MT"/>
+        </w:rPr>
+      </w:pPr>
+    </w:p>
+    <w:p>
+      <w:pPr>
+        <w:pStyle w:val="Subtitle"/>
+        <w:rPr>
+          <w:lang w:val="en-MT"/>
+        </w:rPr>
+      </w:pPr>
+    </w:p>
+    <w:p>
+      <w:pPr>
+        <w:pStyle w:val="Subtitle"/>
+        <w:rPr>
+          <w:lang w:val="en-MT"/>
+        </w:rPr>
+      </w:pPr>
+    </w:p>
+    <w:p>
+      <w:pPr>
+        <w:pStyle w:val="Subtitle"/>
+        <w:rPr>
+          <w:lang w:val="en-MT"/>
+        </w:rPr>
+      </w:pPr>
+    </w:p>
+    <w:p>
+      <w:pPr>
+        <w:pStyle w:val="Subtitle"/>
+        <w:rPr>
+          <w:lang w:val="en-MT"/>
+        </w:rPr>
+      </w:pPr>
+    </w:p>
+    <w:p>
+      <w:pPr>
+        <w:pStyle w:val="Subtitle"/>
+        <w:rPr>
+          <w:lang w:val="en-MT"/>
+        </w:rPr>
+      </w:pPr>
+      <w:r>
+        <w:rPr>
+          <w:lang w:val="en-MT"/>
+        </w:rPr>
+        <w:lastRenderedPageBreak/>
         <w:t>Existing Research (P2-</w:t>
       </w:r>
       <w:r>
@@ -2167,7 +2837,6 @@
         <w:rPr>
           <w:lang w:val="en-MT"/>
         </w:rPr>
-        <w:lastRenderedPageBreak/>
         <w:t xml:space="preserve">Experiment 1: </w:t>
       </w:r>
       <w:r>
@@ -2532,27 +3201,56 @@
     </w:p>
     <w:p>
       <w:pPr>
-        <w:rPr>
-          <w:lang w:val="en-MT"/>
-        </w:rPr>
-      </w:pPr>
-      <w:r>
-        <w:rPr>
-          <w:lang w:val="en-MT"/>
-        </w:rPr>
-        <w:t xml:space="preserve">Experiment </w:t>
-      </w:r>
-      <w:r>
-        <w:rPr>
-          <w:lang w:val="en-MT"/>
-        </w:rPr>
-        <w:t>2</w:t>
-      </w:r>
-      <w:r>
-        <w:rPr>
-          <w:lang w:val="en-MT"/>
-        </w:rPr>
-        <w:t xml:space="preserve">: </w:t>
+        <w:spacing w:before="100" w:beforeAutospacing="1" w:after="100" w:afterAutospacing="1" w:line="240" w:lineRule="auto"/>
+        <w:rPr>
+          <w:lang w:val="en-MT"/>
+        </w:rPr>
+      </w:pPr>
+    </w:p>
+    <w:p>
+      <w:pPr>
+        <w:spacing w:before="100" w:beforeAutospacing="1" w:after="100" w:afterAutospacing="1" w:line="240" w:lineRule="auto"/>
+        <w:rPr>
+          <w:lang w:val="en-MT"/>
+        </w:rPr>
+      </w:pPr>
+    </w:p>
+    <w:p>
+      <w:pPr>
+        <w:spacing w:before="100" w:beforeAutospacing="1" w:after="100" w:afterAutospacing="1" w:line="240" w:lineRule="auto"/>
+        <w:rPr>
+          <w:lang w:val="en-MT"/>
+        </w:rPr>
+      </w:pPr>
+    </w:p>
+    <w:p>
+      <w:pPr>
+        <w:spacing w:before="100" w:beforeAutospacing="1" w:after="100" w:afterAutospacing="1" w:line="240" w:lineRule="auto"/>
+        <w:rPr>
+          <w:lang w:val="en-MT"/>
+        </w:rPr>
+      </w:pPr>
+    </w:p>
+    <w:p>
+      <w:pPr>
+        <w:spacing w:before="100" w:beforeAutospacing="1" w:after="100" w:afterAutospacing="1" w:line="240" w:lineRule="auto"/>
+        <w:rPr>
+          <w:lang w:val="en-MT"/>
+        </w:rPr>
+      </w:pPr>
+    </w:p>
+    <w:p>
+      <w:pPr>
+        <w:rPr>
+          <w:lang w:val="en-MT"/>
+        </w:rPr>
+      </w:pPr>
+      <w:r>
+        <w:rPr>
+          <w:lang w:val="en-MT"/>
+        </w:rPr>
+        <w:lastRenderedPageBreak/>
+        <w:t xml:space="preserve">Experiment 2: </w:t>
       </w:r>
       <w:r>
         <w:rPr>
@@ -2972,19 +3670,10 @@
           <w:lang w:val="en-MT"/>
         </w:rPr>
       </w:pPr>
-    </w:p>
-    <w:p>
-      <w:pPr>
-        <w:spacing w:beforeAutospacing="1" w:after="100" w:afterAutospacing="1" w:line="240" w:lineRule="auto"/>
-        <w:rPr>
-          <w:lang w:val="en-MT"/>
-        </w:rPr>
-      </w:pPr>
-      <w:r>
-        <w:rPr>
-          <w:lang w:val="en-MT"/>
-        </w:rPr>
-        <w:lastRenderedPageBreak/>
+      <w:r>
+        <w:rPr>
+          <w:lang w:val="en-MT"/>
+        </w:rPr>
         <w:t>Experiment 3: Commercial APIs</w:t>
       </w:r>
     </w:p>
@@ -3201,6 +3890,22 @@
     </w:p>
     <w:p>
       <w:pPr>
+        <w:spacing w:beforeAutospacing="1" w:after="100" w:afterAutospacing="1" w:line="240" w:lineRule="auto"/>
+        <w:rPr>
+          <w:lang w:val="en-MT"/>
+        </w:rPr>
+      </w:pPr>
+    </w:p>
+    <w:p>
+      <w:pPr>
+        <w:spacing w:beforeAutospacing="1" w:after="100" w:afterAutospacing="1" w:line="240" w:lineRule="auto"/>
+        <w:rPr>
+          <w:lang w:val="en-MT"/>
+        </w:rPr>
+      </w:pPr>
+    </w:p>
+    <w:p>
+      <w:pPr>
         <w:pStyle w:val="Subtitle"/>
         <w:rPr>
           <w:lang w:val="en-MT"/>
@@ -3210,6 +3915,7 @@
         <w:rPr>
           <w:lang w:val="en-MT"/>
         </w:rPr>
+        <w:lastRenderedPageBreak/>
         <w:t xml:space="preserve">My </w:t>
       </w:r>
       <w:r>
@@ -3360,13 +4066,7 @@
         <w:rPr>
           <w:lang w:val="en-MT"/>
         </w:rPr>
-        <w:t>I</w:t>
-      </w:r>
-      <w:r>
-        <w:rPr>
-          <w:lang w:val="en-MT"/>
-        </w:rPr>
-        <w:t>n-</w:t>
+        <w:t>In-</w:t>
       </w:r>
       <w:r>
         <w:rPr>
@@ -3686,27 +4386,6 @@
     </w:p>
     <w:p>
       <w:pPr>
-        <w:rPr>
-          <w:lang w:val="en-MT"/>
-        </w:rPr>
-      </w:pPr>
-    </w:p>
-    <w:p>
-      <w:pPr>
-        <w:rPr>
-          <w:lang w:val="en-MT"/>
-        </w:rPr>
-      </w:pPr>
-    </w:p>
-    <w:p>
-      <w:pPr>
-        <w:rPr>
-          <w:lang w:val="en-MT"/>
-        </w:rPr>
-      </w:pPr>
-    </w:p>
-    <w:p>
-      <w:pPr>
         <w:pStyle w:val="Subtitle"/>
         <w:rPr>
           <w:lang w:val="en-MT"/>
@@ -3716,7 +4395,6 @@
         <w:rPr>
           <w:lang w:val="en-MT"/>
         </w:rPr>
-        <w:lastRenderedPageBreak/>
         <w:t>My Plan (</w:t>
       </w:r>
       <w:r>
@@ -4708,6 +5386,268 @@
     </w:lvl>
   </w:abstractNum>
   <w:abstractNum w:abstractNumId="6" w15:restartNumberingAfterBreak="0">
+    <w:nsid w:val="17F07D65"/>
+    <w:multiLevelType w:val="multilevel"/>
+    <w:tmpl w:val="D6807438"/>
+    <w:lvl w:ilvl="0">
+      <w:start w:val="1"/>
+      <w:numFmt w:val="bullet"/>
+      <w:lvlText w:val=""/>
+      <w:lvlJc w:val="left"/>
+      <w:pPr>
+        <w:tabs>
+          <w:tab w:val="num" w:pos="1080"/>
+        </w:tabs>
+        <w:ind w:left="1080" w:hanging="360"/>
+      </w:pPr>
+      <w:rPr>
+        <w:rFonts w:ascii="Symbol" w:hAnsi="Symbol" w:hint="default"/>
+        <w:sz w:val="20"/>
+      </w:rPr>
+    </w:lvl>
+    <w:lvl w:ilvl="1" w:tentative="1">
+      <w:start w:val="1"/>
+      <w:numFmt w:val="bullet"/>
+      <w:lvlText w:val="o"/>
+      <w:lvlJc w:val="left"/>
+      <w:pPr>
+        <w:tabs>
+          <w:tab w:val="num" w:pos="1800"/>
+        </w:tabs>
+        <w:ind w:left="1800" w:hanging="360"/>
+      </w:pPr>
+      <w:rPr>
+        <w:rFonts w:ascii="Courier New" w:hAnsi="Courier New" w:hint="default"/>
+        <w:sz w:val="20"/>
+      </w:rPr>
+    </w:lvl>
+    <w:lvl w:ilvl="2" w:tentative="1">
+      <w:start w:val="1"/>
+      <w:numFmt w:val="bullet"/>
+      <w:lvlText w:val=""/>
+      <w:lvlJc w:val="left"/>
+      <w:pPr>
+        <w:tabs>
+          <w:tab w:val="num" w:pos="2520"/>
+        </w:tabs>
+        <w:ind w:left="2520" w:hanging="360"/>
+      </w:pPr>
+      <w:rPr>
+        <w:rFonts w:ascii="Wingdings" w:hAnsi="Wingdings" w:hint="default"/>
+        <w:sz w:val="20"/>
+      </w:rPr>
+    </w:lvl>
+    <w:lvl w:ilvl="3" w:tentative="1">
+      <w:start w:val="1"/>
+      <w:numFmt w:val="bullet"/>
+      <w:lvlText w:val=""/>
+      <w:lvlJc w:val="left"/>
+      <w:pPr>
+        <w:tabs>
+          <w:tab w:val="num" w:pos="3240"/>
+        </w:tabs>
+        <w:ind w:left="3240" w:hanging="360"/>
+      </w:pPr>
+      <w:rPr>
+        <w:rFonts w:ascii="Wingdings" w:hAnsi="Wingdings" w:hint="default"/>
+        <w:sz w:val="20"/>
+      </w:rPr>
+    </w:lvl>
+    <w:lvl w:ilvl="4" w:tentative="1">
+      <w:start w:val="1"/>
+      <w:numFmt w:val="bullet"/>
+      <w:lvlText w:val=""/>
+      <w:lvlJc w:val="left"/>
+      <w:pPr>
+        <w:tabs>
+          <w:tab w:val="num" w:pos="3960"/>
+        </w:tabs>
+        <w:ind w:left="3960" w:hanging="360"/>
+      </w:pPr>
+      <w:rPr>
+        <w:rFonts w:ascii="Wingdings" w:hAnsi="Wingdings" w:hint="default"/>
+        <w:sz w:val="20"/>
+      </w:rPr>
+    </w:lvl>
+    <w:lvl w:ilvl="5" w:tentative="1">
+      <w:start w:val="1"/>
+      <w:numFmt w:val="bullet"/>
+      <w:lvlText w:val=""/>
+      <w:lvlJc w:val="left"/>
+      <w:pPr>
+        <w:tabs>
+          <w:tab w:val="num" w:pos="4680"/>
+        </w:tabs>
+        <w:ind w:left="4680" w:hanging="360"/>
+      </w:pPr>
+      <w:rPr>
+        <w:rFonts w:ascii="Wingdings" w:hAnsi="Wingdings" w:hint="default"/>
+        <w:sz w:val="20"/>
+      </w:rPr>
+    </w:lvl>
+    <w:lvl w:ilvl="6" w:tentative="1">
+      <w:start w:val="1"/>
+      <w:numFmt w:val="bullet"/>
+      <w:lvlText w:val=""/>
+      <w:lvlJc w:val="left"/>
+      <w:pPr>
+        <w:tabs>
+          <w:tab w:val="num" w:pos="5400"/>
+        </w:tabs>
+        <w:ind w:left="5400" w:hanging="360"/>
+      </w:pPr>
+      <w:rPr>
+        <w:rFonts w:ascii="Wingdings" w:hAnsi="Wingdings" w:hint="default"/>
+        <w:sz w:val="20"/>
+      </w:rPr>
+    </w:lvl>
+    <w:lvl w:ilvl="7" w:tentative="1">
+      <w:start w:val="1"/>
+      <w:numFmt w:val="bullet"/>
+      <w:lvlText w:val=""/>
+      <w:lvlJc w:val="left"/>
+      <w:pPr>
+        <w:tabs>
+          <w:tab w:val="num" w:pos="6120"/>
+        </w:tabs>
+        <w:ind w:left="6120" w:hanging="360"/>
+      </w:pPr>
+      <w:rPr>
+        <w:rFonts w:ascii="Wingdings" w:hAnsi="Wingdings" w:hint="default"/>
+        <w:sz w:val="20"/>
+      </w:rPr>
+    </w:lvl>
+    <w:lvl w:ilvl="8" w:tentative="1">
+      <w:start w:val="1"/>
+      <w:numFmt w:val="bullet"/>
+      <w:lvlText w:val=""/>
+      <w:lvlJc w:val="left"/>
+      <w:pPr>
+        <w:tabs>
+          <w:tab w:val="num" w:pos="6840"/>
+        </w:tabs>
+        <w:ind w:left="6840" w:hanging="360"/>
+      </w:pPr>
+      <w:rPr>
+        <w:rFonts w:ascii="Wingdings" w:hAnsi="Wingdings" w:hint="default"/>
+        <w:sz w:val="20"/>
+      </w:rPr>
+    </w:lvl>
+  </w:abstractNum>
+  <w:abstractNum w:abstractNumId="7" w15:restartNumberingAfterBreak="0">
+    <w:nsid w:val="1B14792C"/>
+    <w:multiLevelType w:val="hybridMultilevel"/>
+    <w:tmpl w:val="2EAA81BC"/>
+    <w:lvl w:ilvl="0" w:tplc="20000001">
+      <w:start w:val="1"/>
+      <w:numFmt w:val="bullet"/>
+      <w:lvlText w:val=""/>
+      <w:lvlJc w:val="left"/>
+      <w:pPr>
+        <w:ind w:left="720" w:hanging="360"/>
+      </w:pPr>
+      <w:rPr>
+        <w:rFonts w:ascii="Symbol" w:hAnsi="Symbol" w:hint="default"/>
+      </w:rPr>
+    </w:lvl>
+    <w:lvl w:ilvl="1" w:tplc="20000003">
+      <w:start w:val="1"/>
+      <w:numFmt w:val="bullet"/>
+      <w:lvlText w:val="o"/>
+      <w:lvlJc w:val="left"/>
+      <w:pPr>
+        <w:ind w:left="1440" w:hanging="360"/>
+      </w:pPr>
+      <w:rPr>
+        <w:rFonts w:ascii="Courier New" w:hAnsi="Courier New" w:cs="Courier New" w:hint="default"/>
+      </w:rPr>
+    </w:lvl>
+    <w:lvl w:ilvl="2" w:tplc="20000005" w:tentative="1">
+      <w:start w:val="1"/>
+      <w:numFmt w:val="bullet"/>
+      <w:lvlText w:val=""/>
+      <w:lvlJc w:val="left"/>
+      <w:pPr>
+        <w:ind w:left="2160" w:hanging="360"/>
+      </w:pPr>
+      <w:rPr>
+        <w:rFonts w:ascii="Wingdings" w:hAnsi="Wingdings" w:hint="default"/>
+      </w:rPr>
+    </w:lvl>
+    <w:lvl w:ilvl="3" w:tplc="20000001" w:tentative="1">
+      <w:start w:val="1"/>
+      <w:numFmt w:val="bullet"/>
+      <w:lvlText w:val=""/>
+      <w:lvlJc w:val="left"/>
+      <w:pPr>
+        <w:ind w:left="2880" w:hanging="360"/>
+      </w:pPr>
+      <w:rPr>
+        <w:rFonts w:ascii="Symbol" w:hAnsi="Symbol" w:hint="default"/>
+      </w:rPr>
+    </w:lvl>
+    <w:lvl w:ilvl="4" w:tplc="20000003" w:tentative="1">
+      <w:start w:val="1"/>
+      <w:numFmt w:val="bullet"/>
+      <w:lvlText w:val="o"/>
+      <w:lvlJc w:val="left"/>
+      <w:pPr>
+        <w:ind w:left="3600" w:hanging="360"/>
+      </w:pPr>
+      <w:rPr>
+        <w:rFonts w:ascii="Courier New" w:hAnsi="Courier New" w:cs="Courier New" w:hint="default"/>
+      </w:rPr>
+    </w:lvl>
+    <w:lvl w:ilvl="5" w:tplc="20000005" w:tentative="1">
+      <w:start w:val="1"/>
+      <w:numFmt w:val="bullet"/>
+      <w:lvlText w:val=""/>
+      <w:lvlJc w:val="left"/>
+      <w:pPr>
+        <w:ind w:left="4320" w:hanging="360"/>
+      </w:pPr>
+      <w:rPr>
+        <w:rFonts w:ascii="Wingdings" w:hAnsi="Wingdings" w:hint="default"/>
+      </w:rPr>
+    </w:lvl>
+    <w:lvl w:ilvl="6" w:tplc="20000001" w:tentative="1">
+      <w:start w:val="1"/>
+      <w:numFmt w:val="bullet"/>
+      <w:lvlText w:val=""/>
+      <w:lvlJc w:val="left"/>
+      <w:pPr>
+        <w:ind w:left="5040" w:hanging="360"/>
+      </w:pPr>
+      <w:rPr>
+        <w:rFonts w:ascii="Symbol" w:hAnsi="Symbol" w:hint="default"/>
+      </w:rPr>
+    </w:lvl>
+    <w:lvl w:ilvl="7" w:tplc="20000003" w:tentative="1">
+      <w:start w:val="1"/>
+      <w:numFmt w:val="bullet"/>
+      <w:lvlText w:val="o"/>
+      <w:lvlJc w:val="left"/>
+      <w:pPr>
+        <w:ind w:left="5760" w:hanging="360"/>
+      </w:pPr>
+      <w:rPr>
+        <w:rFonts w:ascii="Courier New" w:hAnsi="Courier New" w:cs="Courier New" w:hint="default"/>
+      </w:rPr>
+    </w:lvl>
+    <w:lvl w:ilvl="8" w:tplc="20000005" w:tentative="1">
+      <w:start w:val="1"/>
+      <w:numFmt w:val="bullet"/>
+      <w:lvlText w:val=""/>
+      <w:lvlJc w:val="left"/>
+      <w:pPr>
+        <w:ind w:left="6480" w:hanging="360"/>
+      </w:pPr>
+      <w:rPr>
+        <w:rFonts w:ascii="Wingdings" w:hAnsi="Wingdings" w:hint="default"/>
+      </w:rPr>
+    </w:lvl>
+  </w:abstractNum>
+  <w:abstractNum w:abstractNumId="8" w15:restartNumberingAfterBreak="0">
     <w:nsid w:val="1B943048"/>
     <w:multiLevelType w:val="multilevel"/>
     <w:tmpl w:val="0BF409A2"/>
@@ -4856,7 +5796,7 @@
       </w:rPr>
     </w:lvl>
   </w:abstractNum>
-  <w:abstractNum w:abstractNumId="7" w15:restartNumberingAfterBreak="0">
+  <w:abstractNum w:abstractNumId="9" w15:restartNumberingAfterBreak="0">
     <w:nsid w:val="1BCD5063"/>
     <w:multiLevelType w:val="hybridMultilevel"/>
     <w:tmpl w:val="5656B4BA"/>
@@ -4969,7 +5909,7 @@
       </w:rPr>
     </w:lvl>
   </w:abstractNum>
-  <w:abstractNum w:abstractNumId="8" w15:restartNumberingAfterBreak="0">
+  <w:abstractNum w:abstractNumId="10" w15:restartNumberingAfterBreak="0">
     <w:nsid w:val="20CA13C1"/>
     <w:multiLevelType w:val="multilevel"/>
     <w:tmpl w:val="FE861C76"/>
@@ -5082,7 +6022,7 @@
       </w:pPr>
     </w:lvl>
   </w:abstractNum>
-  <w:abstractNum w:abstractNumId="9" w15:restartNumberingAfterBreak="0">
+  <w:abstractNum w:abstractNumId="11" w15:restartNumberingAfterBreak="0">
     <w:nsid w:val="21741B2A"/>
     <w:multiLevelType w:val="hybridMultilevel"/>
     <w:tmpl w:val="BAE473DA"/>
@@ -5222,7 +6162,7 @@
       </w:rPr>
     </w:lvl>
   </w:abstractNum>
-  <w:abstractNum w:abstractNumId="10" w15:restartNumberingAfterBreak="0">
+  <w:abstractNum w:abstractNumId="12" w15:restartNumberingAfterBreak="0">
     <w:nsid w:val="231C3221"/>
     <w:multiLevelType w:val="hybridMultilevel"/>
     <w:tmpl w:val="59800C38"/>
@@ -5335,7 +6275,7 @@
       </w:rPr>
     </w:lvl>
   </w:abstractNum>
-  <w:abstractNum w:abstractNumId="11" w15:restartNumberingAfterBreak="0">
+  <w:abstractNum w:abstractNumId="13" w15:restartNumberingAfterBreak="0">
     <w:nsid w:val="24C8409C"/>
     <w:multiLevelType w:val="hybridMultilevel"/>
     <w:tmpl w:val="CA2EC25A"/>
@@ -5448,7 +6388,7 @@
       </w:rPr>
     </w:lvl>
   </w:abstractNum>
-  <w:abstractNum w:abstractNumId="12" w15:restartNumberingAfterBreak="0">
+  <w:abstractNum w:abstractNumId="14" w15:restartNumberingAfterBreak="0">
     <w:nsid w:val="25F25CF0"/>
     <w:multiLevelType w:val="hybridMultilevel"/>
     <w:tmpl w:val="16FC252A"/>
@@ -5561,7 +6501,156 @@
       </w:rPr>
     </w:lvl>
   </w:abstractNum>
-  <w:abstractNum w:abstractNumId="13" w15:restartNumberingAfterBreak="0">
+  <w:abstractNum w:abstractNumId="15" w15:restartNumberingAfterBreak="0">
+    <w:nsid w:val="27465380"/>
+    <w:multiLevelType w:val="multilevel"/>
+    <w:tmpl w:val="19FEA082"/>
+    <w:lvl w:ilvl="0">
+      <w:start w:val="1"/>
+      <w:numFmt w:val="bullet"/>
+      <w:lvlText w:val=""/>
+      <w:lvlJc w:val="left"/>
+      <w:pPr>
+        <w:tabs>
+          <w:tab w:val="num" w:pos="1080"/>
+        </w:tabs>
+        <w:ind w:left="1080" w:hanging="360"/>
+      </w:pPr>
+      <w:rPr>
+        <w:rFonts w:ascii="Symbol" w:hAnsi="Symbol" w:hint="default"/>
+        <w:sz w:val="20"/>
+      </w:rPr>
+    </w:lvl>
+    <w:lvl w:ilvl="1" w:tentative="1">
+      <w:start w:val="1"/>
+      <w:numFmt w:val="bullet"/>
+      <w:lvlText w:val="o"/>
+      <w:lvlJc w:val="left"/>
+      <w:pPr>
+        <w:tabs>
+          <w:tab w:val="num" w:pos="1800"/>
+        </w:tabs>
+        <w:ind w:left="1800" w:hanging="360"/>
+      </w:pPr>
+      <w:rPr>
+        <w:rFonts w:ascii="Courier New" w:hAnsi="Courier New" w:hint="default"/>
+        <w:sz w:val="20"/>
+      </w:rPr>
+    </w:lvl>
+    <w:lvl w:ilvl="2" w:tentative="1">
+      <w:start w:val="1"/>
+      <w:numFmt w:val="bullet"/>
+      <w:lvlText w:val=""/>
+      <w:lvlJc w:val="left"/>
+      <w:pPr>
+        <w:tabs>
+          <w:tab w:val="num" w:pos="2520"/>
+        </w:tabs>
+        <w:ind w:left="2520" w:hanging="360"/>
+      </w:pPr>
+      <w:rPr>
+        <w:rFonts w:ascii="Wingdings" w:hAnsi="Wingdings" w:hint="default"/>
+        <w:sz w:val="20"/>
+      </w:rPr>
+    </w:lvl>
+    <w:lvl w:ilvl="3" w:tentative="1">
+      <w:start w:val="1"/>
+      <w:numFmt w:val="bullet"/>
+      <w:lvlText w:val=""/>
+      <w:lvlJc w:val="left"/>
+      <w:pPr>
+        <w:tabs>
+          <w:tab w:val="num" w:pos="3240"/>
+        </w:tabs>
+        <w:ind w:left="3240" w:hanging="360"/>
+      </w:pPr>
+      <w:rPr>
+        <w:rFonts w:ascii="Wingdings" w:hAnsi="Wingdings" w:hint="default"/>
+        <w:sz w:val="20"/>
+      </w:rPr>
+    </w:lvl>
+    <w:lvl w:ilvl="4" w:tentative="1">
+      <w:start w:val="1"/>
+      <w:numFmt w:val="bullet"/>
+      <w:lvlText w:val=""/>
+      <w:lvlJc w:val="left"/>
+      <w:pPr>
+        <w:tabs>
+          <w:tab w:val="num" w:pos="3960"/>
+        </w:tabs>
+        <w:ind w:left="3960" w:hanging="360"/>
+      </w:pPr>
+      <w:rPr>
+        <w:rFonts w:ascii="Wingdings" w:hAnsi="Wingdings" w:hint="default"/>
+        <w:sz w:val="20"/>
+      </w:rPr>
+    </w:lvl>
+    <w:lvl w:ilvl="5" w:tentative="1">
+      <w:start w:val="1"/>
+      <w:numFmt w:val="bullet"/>
+      <w:lvlText w:val=""/>
+      <w:lvlJc w:val="left"/>
+      <w:pPr>
+        <w:tabs>
+          <w:tab w:val="num" w:pos="4680"/>
+        </w:tabs>
+        <w:ind w:left="4680" w:hanging="360"/>
+      </w:pPr>
+      <w:rPr>
+        <w:rFonts w:ascii="Wingdings" w:hAnsi="Wingdings" w:hint="default"/>
+        <w:sz w:val="20"/>
+      </w:rPr>
+    </w:lvl>
+    <w:lvl w:ilvl="6" w:tentative="1">
+      <w:start w:val="1"/>
+      <w:numFmt w:val="bullet"/>
+      <w:lvlText w:val=""/>
+      <w:lvlJc w:val="left"/>
+      <w:pPr>
+        <w:tabs>
+          <w:tab w:val="num" w:pos="5400"/>
+        </w:tabs>
+        <w:ind w:left="5400" w:hanging="360"/>
+      </w:pPr>
+      <w:rPr>
+        <w:rFonts w:ascii="Wingdings" w:hAnsi="Wingdings" w:hint="default"/>
+        <w:sz w:val="20"/>
+      </w:rPr>
+    </w:lvl>
+    <w:lvl w:ilvl="7" w:tentative="1">
+      <w:start w:val="1"/>
+      <w:numFmt w:val="bullet"/>
+      <w:lvlText w:val=""/>
+      <w:lvlJc w:val="left"/>
+      <w:pPr>
+        <w:tabs>
+          <w:tab w:val="num" w:pos="6120"/>
+        </w:tabs>
+        <w:ind w:left="6120" w:hanging="360"/>
+      </w:pPr>
+      <w:rPr>
+        <w:rFonts w:ascii="Wingdings" w:hAnsi="Wingdings" w:hint="default"/>
+        <w:sz w:val="20"/>
+      </w:rPr>
+    </w:lvl>
+    <w:lvl w:ilvl="8" w:tentative="1">
+      <w:start w:val="1"/>
+      <w:numFmt w:val="bullet"/>
+      <w:lvlText w:val=""/>
+      <w:lvlJc w:val="left"/>
+      <w:pPr>
+        <w:tabs>
+          <w:tab w:val="num" w:pos="6840"/>
+        </w:tabs>
+        <w:ind w:left="6840" w:hanging="360"/>
+      </w:pPr>
+      <w:rPr>
+        <w:rFonts w:ascii="Wingdings" w:hAnsi="Wingdings" w:hint="default"/>
+        <w:sz w:val="20"/>
+      </w:rPr>
+    </w:lvl>
+  </w:abstractNum>
+  <w:abstractNum w:abstractNumId="16" w15:restartNumberingAfterBreak="0">
     <w:nsid w:val="34E1527B"/>
     <w:multiLevelType w:val="hybridMultilevel"/>
     <w:tmpl w:val="E40A1366"/>
@@ -5701,7 +6790,7 @@
       </w:rPr>
     </w:lvl>
   </w:abstractNum>
-  <w:abstractNum w:abstractNumId="14" w15:restartNumberingAfterBreak="0">
+  <w:abstractNum w:abstractNumId="17" w15:restartNumberingAfterBreak="0">
     <w:nsid w:val="375B6ED0"/>
     <w:multiLevelType w:val="multilevel"/>
     <w:tmpl w:val="F10C070C"/>
@@ -5814,7 +6903,7 @@
       </w:pPr>
     </w:lvl>
   </w:abstractNum>
-  <w:abstractNum w:abstractNumId="15" w15:restartNumberingAfterBreak="0">
+  <w:abstractNum w:abstractNumId="18" w15:restartNumberingAfterBreak="0">
     <w:nsid w:val="39430A93"/>
     <w:multiLevelType w:val="multilevel"/>
     <w:tmpl w:val="D8946570"/>
@@ -5963,7 +7052,7 @@
       </w:rPr>
     </w:lvl>
   </w:abstractNum>
-  <w:abstractNum w:abstractNumId="16" w15:restartNumberingAfterBreak="0">
+  <w:abstractNum w:abstractNumId="19" w15:restartNumberingAfterBreak="0">
     <w:nsid w:val="3F060DAA"/>
     <w:multiLevelType w:val="hybridMultilevel"/>
     <w:tmpl w:val="D956554C"/>
@@ -6103,7 +7192,156 @@
       </w:rPr>
     </w:lvl>
   </w:abstractNum>
-  <w:abstractNum w:abstractNumId="17" w15:restartNumberingAfterBreak="0">
+  <w:abstractNum w:abstractNumId="20" w15:restartNumberingAfterBreak="0">
+    <w:nsid w:val="477E5F29"/>
+    <w:multiLevelType w:val="multilevel"/>
+    <w:tmpl w:val="EF8098BA"/>
+    <w:lvl w:ilvl="0">
+      <w:start w:val="1"/>
+      <w:numFmt w:val="bullet"/>
+      <w:lvlText w:val=""/>
+      <w:lvlJc w:val="left"/>
+      <w:pPr>
+        <w:tabs>
+          <w:tab w:val="num" w:pos="720"/>
+        </w:tabs>
+        <w:ind w:left="720" w:hanging="360"/>
+      </w:pPr>
+      <w:rPr>
+        <w:rFonts w:ascii="Symbol" w:hAnsi="Symbol" w:hint="default"/>
+        <w:sz w:val="20"/>
+      </w:rPr>
+    </w:lvl>
+    <w:lvl w:ilvl="1" w:tentative="1">
+      <w:start w:val="1"/>
+      <w:numFmt w:val="bullet"/>
+      <w:lvlText w:val="o"/>
+      <w:lvlJc w:val="left"/>
+      <w:pPr>
+        <w:tabs>
+          <w:tab w:val="num" w:pos="1440"/>
+        </w:tabs>
+        <w:ind w:left="1440" w:hanging="360"/>
+      </w:pPr>
+      <w:rPr>
+        <w:rFonts w:ascii="Courier New" w:hAnsi="Courier New" w:hint="default"/>
+        <w:sz w:val="20"/>
+      </w:rPr>
+    </w:lvl>
+    <w:lvl w:ilvl="2" w:tentative="1">
+      <w:start w:val="1"/>
+      <w:numFmt w:val="bullet"/>
+      <w:lvlText w:val=""/>
+      <w:lvlJc w:val="left"/>
+      <w:pPr>
+        <w:tabs>
+          <w:tab w:val="num" w:pos="2160"/>
+        </w:tabs>
+        <w:ind w:left="2160" w:hanging="360"/>
+      </w:pPr>
+      <w:rPr>
+        <w:rFonts w:ascii="Wingdings" w:hAnsi="Wingdings" w:hint="default"/>
+        <w:sz w:val="20"/>
+      </w:rPr>
+    </w:lvl>
+    <w:lvl w:ilvl="3" w:tentative="1">
+      <w:start w:val="1"/>
+      <w:numFmt w:val="bullet"/>
+      <w:lvlText w:val=""/>
+      <w:lvlJc w:val="left"/>
+      <w:pPr>
+        <w:tabs>
+          <w:tab w:val="num" w:pos="2880"/>
+        </w:tabs>
+        <w:ind w:left="2880" w:hanging="360"/>
+      </w:pPr>
+      <w:rPr>
+        <w:rFonts w:ascii="Wingdings" w:hAnsi="Wingdings" w:hint="default"/>
+        <w:sz w:val="20"/>
+      </w:rPr>
+    </w:lvl>
+    <w:lvl w:ilvl="4" w:tentative="1">
+      <w:start w:val="1"/>
+      <w:numFmt w:val="bullet"/>
+      <w:lvlText w:val=""/>
+      <w:lvlJc w:val="left"/>
+      <w:pPr>
+        <w:tabs>
+          <w:tab w:val="num" w:pos="3600"/>
+        </w:tabs>
+        <w:ind w:left="3600" w:hanging="360"/>
+      </w:pPr>
+      <w:rPr>
+        <w:rFonts w:ascii="Wingdings" w:hAnsi="Wingdings" w:hint="default"/>
+        <w:sz w:val="20"/>
+      </w:rPr>
+    </w:lvl>
+    <w:lvl w:ilvl="5" w:tentative="1">
+      <w:start w:val="1"/>
+      <w:numFmt w:val="bullet"/>
+      <w:lvlText w:val=""/>
+      <w:lvlJc w:val="left"/>
+      <w:pPr>
+        <w:tabs>
+          <w:tab w:val="num" w:pos="4320"/>
+        </w:tabs>
+        <w:ind w:left="4320" w:hanging="360"/>
+      </w:pPr>
+      <w:rPr>
+        <w:rFonts w:ascii="Wingdings" w:hAnsi="Wingdings" w:hint="default"/>
+        <w:sz w:val="20"/>
+      </w:rPr>
+    </w:lvl>
+    <w:lvl w:ilvl="6" w:tentative="1">
+      <w:start w:val="1"/>
+      <w:numFmt w:val="bullet"/>
+      <w:lvlText w:val=""/>
+      <w:lvlJc w:val="left"/>
+      <w:pPr>
+        <w:tabs>
+          <w:tab w:val="num" w:pos="5040"/>
+        </w:tabs>
+        <w:ind w:left="5040" w:hanging="360"/>
+      </w:pPr>
+      <w:rPr>
+        <w:rFonts w:ascii="Wingdings" w:hAnsi="Wingdings" w:hint="default"/>
+        <w:sz w:val="20"/>
+      </w:rPr>
+    </w:lvl>
+    <w:lvl w:ilvl="7" w:tentative="1">
+      <w:start w:val="1"/>
+      <w:numFmt w:val="bullet"/>
+      <w:lvlText w:val=""/>
+      <w:lvlJc w:val="left"/>
+      <w:pPr>
+        <w:tabs>
+          <w:tab w:val="num" w:pos="5760"/>
+        </w:tabs>
+        <w:ind w:left="5760" w:hanging="360"/>
+      </w:pPr>
+      <w:rPr>
+        <w:rFonts w:ascii="Wingdings" w:hAnsi="Wingdings" w:hint="default"/>
+        <w:sz w:val="20"/>
+      </w:rPr>
+    </w:lvl>
+    <w:lvl w:ilvl="8" w:tentative="1">
+      <w:start w:val="1"/>
+      <w:numFmt w:val="bullet"/>
+      <w:lvlText w:val=""/>
+      <w:lvlJc w:val="left"/>
+      <w:pPr>
+        <w:tabs>
+          <w:tab w:val="num" w:pos="6480"/>
+        </w:tabs>
+        <w:ind w:left="6480" w:hanging="360"/>
+      </w:pPr>
+      <w:rPr>
+        <w:rFonts w:ascii="Wingdings" w:hAnsi="Wingdings" w:hint="default"/>
+        <w:sz w:val="20"/>
+      </w:rPr>
+    </w:lvl>
+  </w:abstractNum>
+  <w:abstractNum w:abstractNumId="21" w15:restartNumberingAfterBreak="0">
     <w:nsid w:val="590140A5"/>
     <w:multiLevelType w:val="multilevel"/>
     <w:tmpl w:val="774E5BFA"/>
@@ -6216,7 +7454,7 @@
       </w:pPr>
     </w:lvl>
   </w:abstractNum>
-  <w:abstractNum w:abstractNumId="18" w15:restartNumberingAfterBreak="0">
+  <w:abstractNum w:abstractNumId="22" w15:restartNumberingAfterBreak="0">
     <w:nsid w:val="62BD48A8"/>
     <w:multiLevelType w:val="hybridMultilevel"/>
     <w:tmpl w:val="32680844"/>
@@ -6356,7 +7594,7 @@
       </w:rPr>
     </w:lvl>
   </w:abstractNum>
-  <w:abstractNum w:abstractNumId="19" w15:restartNumberingAfterBreak="0">
+  <w:abstractNum w:abstractNumId="23" w15:restartNumberingAfterBreak="0">
     <w:nsid w:val="63A33854"/>
     <w:multiLevelType w:val="multilevel"/>
     <w:tmpl w:val="7D7A3498"/>
@@ -6505,7 +7743,7 @@
       </w:rPr>
     </w:lvl>
   </w:abstractNum>
-  <w:abstractNum w:abstractNumId="20" w15:restartNumberingAfterBreak="0">
+  <w:abstractNum w:abstractNumId="24" w15:restartNumberingAfterBreak="0">
     <w:nsid w:val="6B8A655B"/>
     <w:multiLevelType w:val="hybridMultilevel"/>
     <w:tmpl w:val="2A4022CC"/>
@@ -6618,7 +7856,7 @@
       </w:rPr>
     </w:lvl>
   </w:abstractNum>
-  <w:abstractNum w:abstractNumId="21" w15:restartNumberingAfterBreak="0">
+  <w:abstractNum w:abstractNumId="25" w15:restartNumberingAfterBreak="0">
     <w:nsid w:val="6FE31654"/>
     <w:multiLevelType w:val="hybridMultilevel"/>
     <w:tmpl w:val="A648B4DC"/>
@@ -6757,7 +7995,7 @@
       </w:rPr>
     </w:lvl>
   </w:abstractNum>
-  <w:abstractNum w:abstractNumId="22" w15:restartNumberingAfterBreak="0">
+  <w:abstractNum w:abstractNumId="26" w15:restartNumberingAfterBreak="0">
     <w:nsid w:val="76265EB1"/>
     <w:multiLevelType w:val="multilevel"/>
     <w:tmpl w:val="11D44180"/>
@@ -6906,7 +8144,7 @@
       </w:rPr>
     </w:lvl>
   </w:abstractNum>
-  <w:abstractNum w:abstractNumId="23" w15:restartNumberingAfterBreak="0">
+  <w:abstractNum w:abstractNumId="27" w15:restartNumberingAfterBreak="0">
     <w:nsid w:val="787613C6"/>
     <w:multiLevelType w:val="multilevel"/>
     <w:tmpl w:val="8E445170"/>
@@ -7055,7 +8293,7 @@
       </w:rPr>
     </w:lvl>
   </w:abstractNum>
-  <w:abstractNum w:abstractNumId="24" w15:restartNumberingAfterBreak="0">
+  <w:abstractNum w:abstractNumId="28" w15:restartNumberingAfterBreak="0">
     <w:nsid w:val="7BBC33DB"/>
     <w:multiLevelType w:val="hybridMultilevel"/>
     <w:tmpl w:val="3732EC00"/>
@@ -7168,7 +8406,7 @@
       </w:rPr>
     </w:lvl>
   </w:abstractNum>
-  <w:abstractNum w:abstractNumId="25" w15:restartNumberingAfterBreak="0">
+  <w:abstractNum w:abstractNumId="29" w15:restartNumberingAfterBreak="0">
     <w:nsid w:val="7FCD2E35"/>
     <w:multiLevelType w:val="hybridMultilevel"/>
     <w:tmpl w:val="D090D47C"/>
@@ -7282,73 +8520,73 @@
     </w:lvl>
   </w:abstractNum>
   <w:num w:numId="1" w16cid:durableId="1113748765">
+    <w:abstractNumId w:val="12"/>
+  </w:num>
+  <w:num w:numId="2" w16cid:durableId="235408238">
+    <w:abstractNumId w:val="14"/>
+  </w:num>
+  <w:num w:numId="3" w16cid:durableId="1563901757">
+    <w:abstractNumId w:val="27"/>
+  </w:num>
+  <w:num w:numId="4" w16cid:durableId="2136409382">
+    <w:abstractNumId w:val="21"/>
+  </w:num>
+  <w:num w:numId="5" w16cid:durableId="308020506">
+    <w:abstractNumId w:val="23"/>
+  </w:num>
+  <w:num w:numId="6" w16cid:durableId="513569262">
+    <w:abstractNumId w:val="28"/>
+  </w:num>
+  <w:num w:numId="7" w16cid:durableId="248006359">
     <w:abstractNumId w:val="10"/>
   </w:num>
-  <w:num w:numId="2" w16cid:durableId="235408238">
-    <w:abstractNumId w:val="12"/>
+  <w:num w:numId="8" w16cid:durableId="1620331942">
+    <w:abstractNumId w:val="13"/>
   </w:num>
-  <w:num w:numId="3" w16cid:durableId="1563901757">
-    <w:abstractNumId w:val="23"/>
+  <w:num w:numId="9" w16cid:durableId="1912040611">
+    <w:abstractNumId w:val="16"/>
   </w:num>
-  <w:num w:numId="4" w16cid:durableId="2136409382">
-    <w:abstractNumId w:val="17"/>
-  </w:num>
-  <w:num w:numId="5" w16cid:durableId="308020506">
-    <w:abstractNumId w:val="19"/>
-  </w:num>
-  <w:num w:numId="6" w16cid:durableId="513569262">
-    <w:abstractNumId w:val="24"/>
-  </w:num>
-  <w:num w:numId="7" w16cid:durableId="248006359">
-    <w:abstractNumId w:val="8"/>
-  </w:num>
-  <w:num w:numId="8" w16cid:durableId="1620331942">
+  <w:num w:numId="10" w16cid:durableId="1142381521">
     <w:abstractNumId w:val="11"/>
   </w:num>
-  <w:num w:numId="9" w16cid:durableId="1912040611">
-    <w:abstractNumId w:val="13"/>
-  </w:num>
-  <w:num w:numId="10" w16cid:durableId="1142381521">
-    <w:abstractNumId w:val="9"/>
-  </w:num>
   <w:num w:numId="11" w16cid:durableId="10381512">
-    <w:abstractNumId w:val="16"/>
+    <w:abstractNumId w:val="19"/>
   </w:num>
   <w:num w:numId="12" w16cid:durableId="1833594383">
     <w:abstractNumId w:val="5"/>
   </w:num>
   <w:num w:numId="13" w16cid:durableId="199099973">
-    <w:abstractNumId w:val="21"/>
+    <w:abstractNumId w:val="25"/>
   </w:num>
   <w:num w:numId="14" w16cid:durableId="1239942972">
-    <w:abstractNumId w:val="14"/>
+    <w:abstractNumId w:val="17"/>
   </w:num>
   <w:num w:numId="15" w16cid:durableId="14353247">
-    <w:abstractNumId w:val="15"/>
+    <w:abstractNumId w:val="18"/>
   </w:num>
   <w:num w:numId="16" w16cid:durableId="1232888893">
     <w:abstractNumId w:val="4"/>
   </w:num>
   <w:num w:numId="17" w16cid:durableId="1781604910">
-    <w:abstractNumId w:val="25"/>
+    <w:abstractNumId w:val="29"/>
   </w:num>
   <w:num w:numId="18" w16cid:durableId="1970630166">
-    <w:abstractNumId w:val="6"/>
+    <w:abstractNumId w:val="8"/>
   </w:num>
   <w:num w:numId="19" w16cid:durableId="21447026">
     <w:abstractNumId w:val="1"/>
   </w:num>
   <w:num w:numId="20" w16cid:durableId="294331701">
-    <w:abstractNumId w:val="22"/>
+    <w:abstractNumId w:val="26"/>
   </w:num>
   <w:num w:numId="21" w16cid:durableId="1841046440">
-    <w:abstractNumId w:val="7"/>
+    <w:abstractNumId w:val="9"/>
   </w:num>
   <w:num w:numId="22" w16cid:durableId="2041278854">
     <w:abstractNumId w:val="0"/>
   </w:num>
   <w:num w:numId="23" w16cid:durableId="943879714">
-    <w:abstractNumId w:val="18"/>
+    <w:abstractNumId w:val="22"/>
   </w:num>
   <w:num w:numId="24" w16cid:durableId="1659115688">
     <w:abstractNumId w:val="3"/>
@@ -7357,7 +8595,19 @@
     <w:abstractNumId w:val="2"/>
   </w:num>
   <w:num w:numId="26" w16cid:durableId="13043431">
+    <w:abstractNumId w:val="24"/>
+  </w:num>
+  <w:num w:numId="27" w16cid:durableId="187565310">
+    <w:abstractNumId w:val="6"/>
+  </w:num>
+  <w:num w:numId="28" w16cid:durableId="483546309">
+    <w:abstractNumId w:val="15"/>
+  </w:num>
+  <w:num w:numId="29" w16cid:durableId="1084836684">
     <w:abstractNumId w:val="20"/>
+  </w:num>
+  <w:num w:numId="30" w16cid:durableId="458839863">
+    <w:abstractNumId w:val="7"/>
   </w:num>
 </w:numbering>
 </file>

</xml_diff>